<commit_message>
Added more to reviewer 4 response
</commit_message>
<xml_diff>
--- a/manuscript/Muscle-Function/Response to Reviewers.docx
+++ b/manuscript/Muscle-Function/Response to Reviewers.docx
@@ -2465,7 +2465,29 @@
           <w:sz w:val="20"/>
           <w:szCs w:val="20"/>
         </w:rPr>
-        <w:t xml:space="preserve"> in Figure 4C-D but were unable to complete blots for the other factors in time for this revision.  We have noted this as a caveat in the discussion.</w:t>
+        <w:t xml:space="preserve"> in Figure 4C-D but were unable to complete blots for the other factors in time for this revision</w:t>
+      </w:r>
+      <w:r>
+        <w:rPr>
+          <w:rFonts w:eastAsia="Times New Roman" w:cstheme="minorHAnsi"/>
+          <w:b/>
+          <w:color w:val="0A0A0A"/>
+          <w:sz w:val="20"/>
+          <w:szCs w:val="20"/>
+        </w:rPr>
+        <w:t xml:space="preserve"> due to limited laboratory access by our researchers</w:t>
+      </w:r>
+      <w:bookmarkStart w:id="0" w:name="_GoBack"/>
+      <w:bookmarkEnd w:id="0"/>
+      <w:r>
+        <w:rPr>
+          <w:rFonts w:eastAsia="Times New Roman" w:cstheme="minorHAnsi"/>
+          <w:b/>
+          <w:color w:val="0A0A0A"/>
+          <w:sz w:val="20"/>
+          <w:szCs w:val="20"/>
+        </w:rPr>
+        <w:t>.  We have noted this as a caveat in the discussion.</w:t>
       </w:r>
     </w:p>
     <w:p>
@@ -2503,7 +2525,7 @@
           <w:szCs w:val="20"/>
         </w:rPr>
       </w:pPr>
-      <w:commentRangeStart w:id="0"/>
+      <w:commentRangeStart w:id="1"/>
       <w:r>
         <w:rPr>
           <w:rFonts w:eastAsia="Times New Roman" w:cstheme="minorHAnsi"/>
@@ -2553,12 +2575,12 @@
         </w:rPr>
         <w:t xml:space="preserve"> please include the gastrocnemius weights normalized to body weight, as the reduction in mass could be attributable to the decrease in body weight in the dexamethasone treated mice.</w:t>
       </w:r>
-      <w:commentRangeEnd w:id="0"/>
+      <w:commentRangeEnd w:id="1"/>
       <w:r>
         <w:rPr>
           <w:rStyle w:val="CommentReference"/>
         </w:rPr>
-        <w:commentReference w:id="0"/>
+        <w:commentReference w:id="1"/>
       </w:r>
     </w:p>
     <w:p>
@@ -2575,7 +2597,7 @@
           <w:szCs w:val="20"/>
         </w:rPr>
       </w:pPr>
-      <w:commentRangeStart w:id="1"/>
+      <w:commentRangeStart w:id="2"/>
       <w:r>
         <w:rPr>
           <w:rFonts w:eastAsia="Times New Roman" w:cstheme="minorHAnsi"/>
@@ -2585,12 +2607,12 @@
         </w:rPr>
         <w:t>There is a formatting error on table 1 for fluid intake per day.</w:t>
       </w:r>
-      <w:commentRangeEnd w:id="1"/>
+      <w:commentRangeEnd w:id="2"/>
       <w:r>
         <w:rPr>
           <w:rStyle w:val="CommentReference"/>
         </w:rPr>
-        <w:commentReference w:id="1"/>
+        <w:commentReference w:id="2"/>
       </w:r>
     </w:p>
     <w:p>
@@ -2682,6 +2704,7 @@
           <w:sz w:val="20"/>
           <w:szCs w:val="20"/>
         </w:rPr>
+        <w:lastRenderedPageBreak/>
         <w:t xml:space="preserve">Is the fluid intake for HFD-water vs. Chow-water animals significant? Could this potential increase in fluid intake be </w:t>
       </w:r>
       <w:proofErr w:type="spellStart"/>
@@ -2726,7 +2749,6 @@
           <w:sz w:val="20"/>
           <w:szCs w:val="20"/>
         </w:rPr>
-        <w:lastRenderedPageBreak/>
         <w:t>No</w:t>
       </w:r>
       <w:proofErr w:type="gramEnd"/>
@@ -2750,8 +2772,6 @@
         </w:rPr>
         <w:t>.  We reported in Harvey et al 2018 that longer dexamethasone did result in increased water intake but we posit that this is due to extreme hyperglycemia and excessive urination.  As such, in this study we used a shorter time course to limit this potential confounding possibility.</w:t>
       </w:r>
-      <w:bookmarkStart w:id="2" w:name="_GoBack"/>
-      <w:bookmarkEnd w:id="2"/>
     </w:p>
     <w:p>
       <w:pPr>
@@ -3125,7 +3145,7 @@
 
 <file path=word/comments.xml><?xml version="1.0" encoding="utf-8"?>
 <w:comments xmlns:wpc="http://schemas.microsoft.com/office/word/2010/wordprocessingCanvas" xmlns:cx="http://schemas.microsoft.com/office/drawing/2014/chartex" xmlns:cx1="http://schemas.microsoft.com/office/drawing/2015/9/8/chartex" xmlns:cx2="http://schemas.microsoft.com/office/drawing/2015/10/21/chartex" xmlns:cx3="http://schemas.microsoft.com/office/drawing/2016/5/9/chartex" xmlns:cx4="http://schemas.microsoft.com/office/drawing/2016/5/10/chartex" xmlns:cx5="http://schemas.microsoft.com/office/drawing/2016/5/11/chartex" xmlns:cx6="http://schemas.microsoft.com/office/drawing/2016/5/12/chartex" xmlns:cx7="http://schemas.microsoft.com/office/drawing/2016/5/13/chartex" xmlns:cx8="http://schemas.microsoft.com/office/drawing/2016/5/14/chartex" xmlns:mc="http://schemas.openxmlformats.org/markup-compatibility/2006" xmlns:aink="http://schemas.microsoft.com/office/drawing/2016/ink" xmlns:am3d="http://schemas.microsoft.com/office/drawing/2017/model3d" xmlns:o="urn:schemas-microsoft-com:office:office" xmlns:r="http://schemas.openxmlformats.org/officeDocument/2006/relationships" xmlns:m="http://schemas.openxmlformats.org/officeDocument/2006/math" xmlns:v="urn:schemas-microsoft-com:vml" xmlns:wp14="http://schemas.microsoft.com/office/word/2010/wordprocessingDrawing" xmlns:wp="http://schemas.openxmlformats.org/drawingml/2006/wordprocessingDrawing" xmlns:w10="urn:schemas-microsoft-com:office:word" xmlns:w="http://schemas.openxmlformats.org/wordprocessingml/2006/main" xmlns:w14="http://schemas.microsoft.com/office/word/2010/wordml" xmlns:w15="http://schemas.microsoft.com/office/word/2012/wordml" xmlns:w16cid="http://schemas.microsoft.com/office/word/2016/wordml/cid" xmlns:w16se="http://schemas.microsoft.com/office/word/2015/wordml/symex" xmlns:wpg="http://schemas.microsoft.com/office/word/2010/wordprocessingGroup" xmlns:wpi="http://schemas.microsoft.com/office/word/2010/wordprocessingInk" xmlns:wne="http://schemas.microsoft.com/office/word/2006/wordml" xmlns:wps="http://schemas.microsoft.com/office/word/2010/wordprocessingShape" mc:Ignorable="w14 w15 w16se w16cid wp14">
-  <w:comment w:id="0" w:author="Dave Bridges" w:date="2020-09-18T15:43:00Z" w:initials="DV">
+  <w:comment w:id="1" w:author="Dave Bridges" w:date="2020-09-18T15:43:00Z" w:initials="DV">
     <w:p>
       <w:pPr>
         <w:pStyle w:val="CommentText"/>
@@ -3141,7 +3161,7 @@
       </w:r>
     </w:p>
   </w:comment>
-  <w:comment w:id="1" w:author="Dave Bridges" w:date="2020-09-18T15:43:00Z" w:initials="DV">
+  <w:comment w:id="2" w:author="Dave Bridges" w:date="2020-09-18T15:43:00Z" w:initials="DV">
     <w:p>
       <w:pPr>
         <w:pStyle w:val="CommentText"/>

</xml_diff>